<commit_message>
Changed resumo, updated final_report capa
</commit_message>
<xml_diff>
--- a/Docs/Relatórios/Report Chapters/Resumo.docx
+++ b/Docs/Relatórios/Report Chapters/Resumo.docx
@@ -6,29 +6,39 @@
       <w:pPr>
         <w:pStyle w:val="Ttulo"/>
       </w:pPr>
+      <w:bookmarkStart w:id="0" w:name="_GoBack"/>
+      <w:bookmarkEnd w:id="0"/>
       <w:r>
         <w:t>Resumo</w:t>
       </w:r>
     </w:p>
     <w:p/>
     <w:p>
-      <w:r>
-        <w:t xml:space="preserve">Este documento detalha pontos fulcrais ao desenvolvimento inerentes ao trabalho desenvolvido na unidade curricular Projeto e Seminário integrado no 3º ano do curso de Licenciatura em Engenharia Informática e Computadores do Instituto Superior de Engenharia de </w:t>
-      </w:r>
-      <w:r>
-        <w:t>Lisboa (</w:t>
-      </w:r>
-      <w:r>
-        <w:t>ISEL), em particular, está refletida u</w:t>
-      </w:r>
-      <w:r>
-        <w:t>ma descrição sucinta do projeto SINCRO Mobile.</w:t>
+      <w:pPr>
+        <w:jc w:val="both"/>
+      </w:pPr>
+      <w:r>
+        <w:t>Este documento detalha pontos fulcrais ao desenvolvimento inerentes ao trabalho desenvolvido na unidade curricular Projeto e Seminário integrado no 3º ano do curso de Licenciatura em Engenharia Informática e Computadores do Instituto Superior de Engenharia de Lisboa (ISEL), em particular, está refletida u</w:t>
+      </w:r>
+      <w:r>
+        <w:t xml:space="preserve">ma descrição sucinta do projeto </w:t>
+      </w:r>
+      <w:r>
+        <w:t>Gestão de Eventos de Contraordenação Por Excesso de Velocidade</w:t>
+      </w:r>
+      <w:r>
+        <w:t>.</w:t>
       </w:r>
     </w:p>
-    <w:p/>
     <w:p>
-      <w:r>
-        <w:t>O SINCRO Mobile é um projeto realizado com a finalidade de proporcionar notificações de eventos de contraordenação. É possível ser informado acerca de contraordenações efetuadas no momento através de um dispositivo móvel</w:t>
+      <w:pPr>
+        <w:jc w:val="both"/>
+      </w:pPr>
+      <w:r>
+        <w:t>O projeto foi</w:t>
+      </w:r>
+      <w:r>
+        <w:t xml:space="preserve"> realizado com a finalidade de proporcionar notificações de eventos de contraordenação. É possível ser informado acerca de contraordenações efetuadas no momento através de um dispositivo móvel</w:t>
       </w:r>
       <w:r>
         <w:t>,</w:t>
@@ -40,8 +50,10 @@
         <w:t>Cidadão necessita de estar registado com os seus dados pessoais.</w:t>
       </w:r>
     </w:p>
-    <w:p/>
     <w:p>
+      <w:pPr>
+        <w:jc w:val="both"/>
+      </w:pPr>
       <w:r>
         <w:t>A principal meta deste projeto foi conseguir trazer para o mundo informático a, já existente, notificação física dos eventos de contraordenação. No qual foi necessário criar um sistema informático que realize o processamento dos eventos gerados pelos locais de controlo de velocidade presentes na via pública</w:t>
       </w:r>
@@ -49,21 +61,25 @@
         <w:t xml:space="preserve"> e posteriormente notificar o autor da contraordenação.</w:t>
       </w:r>
     </w:p>
-    <w:p/>
     <w:p>
+      <w:pPr>
+        <w:jc w:val="both"/>
+      </w:pPr>
       <w:r>
         <w:t xml:space="preserve">Ao efetuar a evolução do método de notificação, acreditamos que o Cidadão irá estar mais próximo da informação e possivelmente terá uma atenção superior para a sua condução. O que por sua vez irá ajudar </w:t>
       </w:r>
       <w:r>
         <w:t>no</w:t>
       </w:r>
-      <w:bookmarkStart w:id="0" w:name="_GoBack"/>
-      <w:bookmarkEnd w:id="0"/>
       <w:r>
         <w:t xml:space="preserve"> desempenho da circulação rodoviária.</w:t>
       </w:r>
     </w:p>
-    <w:p/>
+    <w:p>
+      <w:pPr>
+        <w:jc w:val="both"/>
+      </w:pPr>
+    </w:p>
     <w:p/>
     <w:p/>
     <w:sectPr>

</xml_diff>

<commit_message>
implemented plate verifier, all working
</commit_message>
<xml_diff>
--- a/Docs/Relatórios/Report Chapters/Resumo.docx
+++ b/Docs/Relatórios/Report Chapters/Resumo.docx
@@ -20,7 +20,13 @@
         <w:t xml:space="preserve">Garantir uma melhoria na segurança rodoviária constitui um dos grandes objetivos da ANSR. </w:t>
       </w:r>
       <w:r>
-        <w:t>Com base neste objetivo sucedeu a</w:t>
+        <w:t>Com base neste objetivo</w:t>
+      </w:r>
+      <w:r>
+        <w:t>,</w:t>
+      </w:r>
+      <w:r>
+        <w:t xml:space="preserve"> sucedeu a</w:t>
       </w:r>
       <w:r>
         <w:t xml:space="preserve"> </w:t>
@@ -44,7 +50,24 @@
         <w:t xml:space="preserve"> capaz de fazer a análise do tráfego rodoviário.</w:t>
       </w:r>
       <w:r>
-        <w:t xml:space="preserve"> Após feita a análise do tráfego rodoviário são produzidos eventos de contraordenação</w:t>
+        <w:t xml:space="preserve"> </w:t>
+      </w:r>
+      <w:r>
+        <w:t>Uma vez</w:t>
+      </w:r>
+      <w:r>
+        <w:t xml:space="preserve"> feita a análise do tráfego rodoviário</w:t>
+      </w:r>
+      <w:r>
+        <w:t>,</w:t>
+      </w:r>
+      <w:bookmarkStart w:id="0" w:name="_GoBack"/>
+      <w:bookmarkEnd w:id="0"/>
+      <w:r>
+        <w:t xml:space="preserve"> </w:t>
+      </w:r>
+      <w:r>
+        <w:t>são produzidos eventos de contraordenação</w:t>
       </w:r>
       <w:r>
         <w:t>, os quais</w:t>
@@ -111,7 +134,19 @@
         <w:t>A principal meta deste projeto foi conseguir trazer para o mundo informáti</w:t>
       </w:r>
       <w:r>
-        <w:t xml:space="preserve">co a já existente </w:t>
+        <w:t>co a</w:t>
+      </w:r>
+      <w:r>
+        <w:t>,</w:t>
+      </w:r>
+      <w:r>
+        <w:t xml:space="preserve"> já existente</w:t>
+      </w:r>
+      <w:r>
+        <w:t>,</w:t>
+      </w:r>
+      <w:r>
+        <w:t xml:space="preserve"> </w:t>
       </w:r>
       <w:r>
         <w:t xml:space="preserve">notificação física dos eventos de contraordenação. </w:t>
@@ -125,8 +160,6 @@
       <w:r>
         <w:t xml:space="preserve">istema informático que realize </w:t>
       </w:r>
-      <w:bookmarkStart w:id="0" w:name="_GoBack"/>
-      <w:bookmarkEnd w:id="0"/>
       <w:r>
         <w:t>a entrega ao Cidadão do evento de contraordenação anteriormente processado pelo sistema SINCRO.</w:t>
       </w:r>
@@ -175,10 +208,13 @@
         <w:t>potencialmente</w:t>
       </w:r>
       <w:r>
-        <w:t xml:space="preserve"> terá uma atenção superior para a sua condução. </w:t>
-      </w:r>
-      <w:r>
-        <w:t xml:space="preserve">Promovendo um melhor </w:t>
+        <w:t xml:space="preserve"> terá uma atençã</w:t>
+      </w:r>
+      <w:r>
+        <w:t>o superior para a sua condução, p</w:t>
+      </w:r>
+      <w:r>
+        <w:t xml:space="preserve">romovendo um melhor </w:t>
       </w:r>
       <w:r>
         <w:t>desempenho da circulação</w:t>

</xml_diff>